<commit_message>
Thêm chương 1 vào báo cáo
</commit_message>
<xml_diff>
--- a/Document/USBeToken.docx
+++ b/Document/USBeToken.docx
@@ -80,7 +80,7 @@
           </mc:Choice>
           <mc:Fallback>
             <w:pict>
-              <v:rect w14:anchorId="64F3A2B7" id="Rectangle 3" o:spid="_x0000_s1026" style="position:absolute;margin-left:0;margin-top:-27.05pt;width:449.65pt;height:729pt;z-index:-251655168;visibility:visible;mso-wrap-style:square;mso-width-percent:0;mso-height-percent:0;mso-wrap-distance-left:9pt;mso-wrap-distance-top:0;mso-wrap-distance-right:9pt;mso-wrap-distance-bottom:0;mso-position-horizontal:center;mso-position-horizontal-relative:margin;mso-position-vertical:absolute;mso-position-vertical-relative:text;mso-width-percent:0;mso-height-percent:0;mso-width-relative:page;mso-height-relative:page;v-text-anchor:top" o:gfxdata="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">
+              <v:rect w14:anchorId="4062045B" id="Rectangle 3" o:spid="_x0000_s1026" style="position:absolute;margin-left:0;margin-top:-27.05pt;width:449.65pt;height:729pt;z-index:-251655168;visibility:visible;mso-wrap-style:square;mso-width-percent:0;mso-height-percent:0;mso-wrap-distance-left:9pt;mso-wrap-distance-top:0;mso-wrap-distance-right:9pt;mso-wrap-distance-bottom:0;mso-position-horizontal:center;mso-position-horizontal-relative:margin;mso-position-vertical:absolute;mso-position-vertical-relative:text;mso-width-percent:0;mso-height-percent:0;mso-width-relative:page;mso-height-relative:page;v-text-anchor:top" o:gfxdata="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">
                 <v:path arrowok="t"/>
                 <w10:wrap anchorx="margin"/>
               </v:rect>
@@ -451,17 +451,17 @@
           <w:szCs w:val="26"/>
         </w:rPr>
       </w:pPr>
-      <w:bookmarkStart w:id="0" w:name="_Toc529131830"/>
-      <w:bookmarkStart w:id="1" w:name="_Ref512426209"/>
-      <w:bookmarkStart w:id="2" w:name="_Ref510900834"/>
-      <w:bookmarkStart w:id="3" w:name="_Ref510900828"/>
-      <w:bookmarkStart w:id="4" w:name="_Ref510900736"/>
-      <w:bookmarkStart w:id="5" w:name="_Ref510900624"/>
-      <w:bookmarkStart w:id="6" w:name="_Ref510900595"/>
-      <w:bookmarkStart w:id="7" w:name="_Ref510900590"/>
-      <w:bookmarkStart w:id="8" w:name="_Ref510900583"/>
-      <w:bookmarkStart w:id="9" w:name="_Toc510882181"/>
-      <w:bookmarkStart w:id="10" w:name="_Toc514714635"/>
+      <w:bookmarkStart w:id="0" w:name="_Toc514714635"/>
+      <w:bookmarkStart w:id="1" w:name="_Toc529131830"/>
+      <w:bookmarkStart w:id="2" w:name="_Ref512426209"/>
+      <w:bookmarkStart w:id="3" w:name="_Ref510900834"/>
+      <w:bookmarkStart w:id="4" w:name="_Ref510900828"/>
+      <w:bookmarkStart w:id="5" w:name="_Ref510900736"/>
+      <w:bookmarkStart w:id="6" w:name="_Ref510900624"/>
+      <w:bookmarkStart w:id="7" w:name="_Ref510900595"/>
+      <w:bookmarkStart w:id="8" w:name="_Ref510900590"/>
+      <w:bookmarkStart w:id="9" w:name="_Ref510900583"/>
+      <w:bookmarkStart w:id="10" w:name="_Toc510882181"/>
       <w:r>
         <w:rPr>
           <w:rFonts w:ascii="Arial" w:eastAsia="Times New Roman" w:hAnsi="Arial" w:cs="Times New Roman"/>
@@ -474,7 +474,7 @@
         <w:lastRenderedPageBreak/>
         <w:t>PHIẾU GIAO NHIỆM VỤ ĐỒ ÁN TỐT NGHIỆP</w:t>
       </w:r>
-      <w:bookmarkEnd w:id="10"/>
+      <w:bookmarkEnd w:id="0"/>
     </w:p>
     <w:p>
       <w:pPr>
@@ -1468,7 +1468,6 @@
       </w:pPr>
       <w:bookmarkStart w:id="11" w:name="_Toc529131831"/>
       <w:bookmarkStart w:id="12" w:name="_Toc510882182"/>
-      <w:bookmarkEnd w:id="0"/>
       <w:bookmarkEnd w:id="1"/>
       <w:bookmarkEnd w:id="2"/>
       <w:bookmarkEnd w:id="3"/>
@@ -1478,6 +1477,7 @@
       <w:bookmarkEnd w:id="7"/>
       <w:bookmarkEnd w:id="8"/>
       <w:bookmarkEnd w:id="9"/>
+      <w:bookmarkEnd w:id="10"/>
       <w:r>
         <w:rPr>
           <w:rFonts w:ascii="Times New Roman" w:eastAsia="Times New Roman" w:hAnsi="Times New Roman" w:cs="Arial"/>
@@ -18285,35 +18285,13 @@
     </w:p>
     <w:p>
       <w:pPr>
-        <w:keepNext/>
-        <w:keepLines/>
-        <w:numPr>
-          <w:ilvl w:val="1"/>
-          <w:numId w:val="7"/>
-        </w:numPr>
-        <w:spacing w:before="200" w:after="0" w:line="264" w:lineRule="auto"/>
-        <w:jc w:val="both"/>
-        <w:outlineLvl w:val="1"/>
-        <w:rPr>
-          <w:rFonts w:ascii="Arial" w:eastAsia="Times New Roman" w:hAnsi="Arial" w:cs="Times New Roman"/>
-          <w:b/>
-          <w:bCs/>
-          <w:color w:val="17365D"/>
-          <w:sz w:val="32"/>
-          <w:szCs w:val="26"/>
-        </w:rPr>
+        <w:pStyle w:val="Heading2"/>
       </w:pPr>
       <w:bookmarkStart w:id="25" w:name="_Toc515115136"/>
       <w:bookmarkStart w:id="26" w:name="_Toc515323286"/>
-      <w:r>
-        <w:rPr>
-          <w:rFonts w:ascii="Arial" w:eastAsia="Times New Roman" w:hAnsi="Arial" w:cs="Times New Roman"/>
-          <w:b/>
-          <w:bCs/>
-          <w:color w:val="17365D"/>
-          <w:sz w:val="32"/>
-          <w:szCs w:val="26"/>
-        </w:rPr>
+      <w:bookmarkStart w:id="27" w:name="_Toc515115138"/>
+      <w:bookmarkStart w:id="28" w:name="_Toc515323288"/>
+      <w:r>
         <w:t>Tổng quan</w:t>
       </w:r>
       <w:bookmarkEnd w:id="25"/>
@@ -18321,39 +18299,203 @@
     </w:p>
     <w:p>
       <w:pPr>
-        <w:keepNext/>
-        <w:keepLines/>
-        <w:numPr>
-          <w:ilvl w:val="2"/>
-          <w:numId w:val="7"/>
-        </w:numPr>
-        <w:spacing w:before="200" w:after="0" w:line="264" w:lineRule="auto"/>
+        <w:spacing w:after="0" w:line="264" w:lineRule="auto"/>
+        <w:ind w:firstLine="720"/>
         <w:jc w:val="both"/>
-        <w:outlineLvl w:val="2"/>
-        <w:rPr>
-          <w:rFonts w:ascii="Times New Roman" w:eastAsia="Times New Roman" w:hAnsi="Times New Roman" w:cs="Times New Roman"/>
-          <w:b/>
-          <w:bCs/>
-          <w:color w:val="1F497D"/>
-          <w:sz w:val="28"/>
+        <w:rPr>
+          <w:rFonts w:ascii="Times New Roman" w:eastAsia="Times New Roman" w:hAnsi="Times New Roman" w:cs="Times New Roman"/>
+          <w:sz w:val="26"/>
           <w:szCs w:val="24"/>
         </w:rPr>
       </w:pPr>
-      <w:bookmarkStart w:id="27" w:name="_Toc515115137"/>
-      <w:bookmarkStart w:id="28" w:name="_Toc515323287"/>
-      <w:r>
-        <w:rPr>
-          <w:rFonts w:ascii="Times New Roman" w:eastAsia="Times New Roman" w:hAnsi="Times New Roman" w:cs="Times New Roman"/>
-          <w:b/>
-          <w:bCs/>
-          <w:color w:val="1F497D"/>
-          <w:sz w:val="28"/>
+      <w:r>
+        <w:rPr>
+          <w:rFonts w:ascii="Times New Roman" w:eastAsia="Times New Roman" w:hAnsi="Times New Roman" w:cs="Times New Roman"/>
+          <w:sz w:val="26"/>
           <w:szCs w:val="24"/>
         </w:rPr>
-        <w:t>Các vấn đề, khó khăn hiện tại</w:t>
-      </w:r>
-      <w:bookmarkStart w:id="29" w:name="_Toc515115138"/>
-      <w:bookmarkStart w:id="30" w:name="_Toc515323288"/>
+        <w:t>USB (Universal Serial Bus) là một chuẩn kết nối tuần tự đa dụng trong máy tính. USB sử dụng để kết nối các thiết bị ngoại vi với máy tính, chúng thường được thiết kế dưới dạng các đầu cắm cho các thiết bị tuân theo chuẩn cắm-và-chạy mà với tính năng cắm nóng thiết bị (nối và ngắt các thiết bị không cần phải khởi động lại hệ thống).</w:t>
+      </w:r>
+    </w:p>
+    <w:p>
+      <w:pPr>
+        <w:spacing w:after="0" w:line="264" w:lineRule="auto"/>
+        <w:ind w:firstLine="720"/>
+        <w:jc w:val="both"/>
+        <w:rPr>
+          <w:rFonts w:ascii="Times New Roman" w:eastAsia="Times New Roman" w:hAnsi="Times New Roman" w:cs="Times New Roman"/>
+          <w:sz w:val="26"/>
+          <w:szCs w:val="24"/>
+        </w:rPr>
+      </w:pPr>
+      <w:r>
+        <w:rPr>
+          <w:rFonts w:ascii="Times New Roman" w:eastAsia="Times New Roman" w:hAnsi="Times New Roman" w:cs="Times New Roman"/>
+          <w:sz w:val="26"/>
+          <w:szCs w:val="24"/>
+        </w:rPr>
+        <w:t xml:space="preserve">Giao tiếp USB được ứng dụng trong nhiều thiết bị với giao thức đã được chuẩn hóa. Tuy nhiên, với các nhu cầu riêng biệt, thì yêu cầu cần các giao thức không theo chuẩn là nhu cầu cần thiết. Từ đó, việc hiểu về cách thức giao tiếp USB là rất quan trọng để có thể tùy chỉnh theo từng nhu cầu. </w:t>
+      </w:r>
+    </w:p>
+    <w:p>
+      <w:pPr>
+        <w:spacing w:after="0" w:line="264" w:lineRule="auto"/>
+        <w:ind w:firstLine="720"/>
+        <w:jc w:val="both"/>
+        <w:rPr>
+          <w:rFonts w:ascii="Times New Roman" w:eastAsia="Times New Roman" w:hAnsi="Times New Roman" w:cs="Times New Roman"/>
+          <w:sz w:val="26"/>
+          <w:szCs w:val="24"/>
+        </w:rPr>
+      </w:pPr>
+      <w:r>
+        <w:rPr>
+          <w:rFonts w:ascii="Times New Roman" w:eastAsia="Times New Roman" w:hAnsi="Times New Roman" w:cs="Times New Roman"/>
+          <w:sz w:val="26"/>
+          <w:szCs w:val="24"/>
+        </w:rPr>
+        <w:t xml:space="preserve">Giao thức được tùy biến có nhiều ứng dụng khác nhau, điển hình là lưu trữ khóa bí mật dùng để bảo đảm tính bí mật và tính toàn vẹn dữ liệu.  </w:t>
+      </w:r>
+    </w:p>
+    <w:p>
+      <w:pPr>
+        <w:spacing w:after="0" w:line="264" w:lineRule="auto"/>
+        <w:ind w:firstLine="720"/>
+        <w:jc w:val="both"/>
+        <w:rPr>
+          <w:rFonts w:ascii="Times New Roman" w:eastAsia="Times New Roman" w:hAnsi="Times New Roman" w:cs="Times New Roman"/>
+          <w:sz w:val="26"/>
+          <w:szCs w:val="24"/>
+        </w:rPr>
+      </w:pPr>
+      <w:r>
+        <w:rPr>
+          <w:rFonts w:ascii="Times New Roman" w:eastAsia="Times New Roman" w:hAnsi="Times New Roman" w:cs="Times New Roman"/>
+          <w:sz w:val="26"/>
+          <w:szCs w:val="24"/>
+        </w:rPr>
+        <w:t>Vì vậy</w:t>
+      </w:r>
+      <w:r>
+        <w:rPr>
+          <w:rFonts w:ascii="Times New Roman" w:eastAsia="Times New Roman" w:hAnsi="Times New Roman" w:cs="Times New Roman"/>
+          <w:sz w:val="26"/>
+          <w:szCs w:val="24"/>
+        </w:rPr>
+        <w:t>,</w:t>
+      </w:r>
+      <w:r>
+        <w:rPr>
+          <w:rFonts w:ascii="Times New Roman" w:eastAsia="Times New Roman" w:hAnsi="Times New Roman" w:cs="Times New Roman"/>
+          <w:sz w:val="26"/>
+          <w:szCs w:val="24"/>
+        </w:rPr>
+        <w:t xml:space="preserve"> trong phạm vi</w:t>
+      </w:r>
+      <w:r>
+        <w:rPr>
+          <w:rFonts w:ascii="Times New Roman" w:eastAsia="Times New Roman" w:hAnsi="Times New Roman" w:cs="Times New Roman"/>
+          <w:sz w:val="26"/>
+          <w:szCs w:val="24"/>
+        </w:rPr>
+        <w:t xml:space="preserve"> đồ án này</w:t>
+      </w:r>
+      <w:r>
+        <w:rPr>
+          <w:rFonts w:ascii="Times New Roman" w:eastAsia="Times New Roman" w:hAnsi="Times New Roman" w:cs="Times New Roman"/>
+          <w:sz w:val="26"/>
+          <w:szCs w:val="24"/>
+        </w:rPr>
+        <w:t xml:space="preserve"> em sẽ</w:t>
+      </w:r>
+      <w:r>
+        <w:rPr>
+          <w:rFonts w:ascii="Times New Roman" w:eastAsia="Times New Roman" w:hAnsi="Times New Roman" w:cs="Times New Roman"/>
+          <w:sz w:val="26"/>
+          <w:szCs w:val="24"/>
+        </w:rPr>
+        <w:t xml:space="preserve"> đề xuất sử dụng sản phầm sử dụng giao tiếp USB để có thể sản xuất thiết bị </w:t>
+      </w:r>
+      <w:r>
+        <w:rPr>
+          <w:rFonts w:ascii="Times New Roman" w:eastAsia="Times New Roman" w:hAnsi="Times New Roman" w:cs="Times New Roman"/>
+          <w:sz w:val="26"/>
+          <w:szCs w:val="24"/>
+        </w:rPr>
+        <w:t xml:space="preserve">nhỏ hơn, </w:t>
+      </w:r>
+      <w:r>
+        <w:rPr>
+          <w:rFonts w:ascii="Times New Roman" w:eastAsia="Times New Roman" w:hAnsi="Times New Roman" w:cs="Times New Roman"/>
+          <w:sz w:val="26"/>
+          <w:szCs w:val="24"/>
+        </w:rPr>
+        <w:t>giá thành</w:t>
+      </w:r>
+      <w:r>
+        <w:rPr>
+          <w:rFonts w:ascii="Times New Roman" w:eastAsia="Times New Roman" w:hAnsi="Times New Roman" w:cs="Times New Roman"/>
+          <w:sz w:val="26"/>
+          <w:szCs w:val="24"/>
+        </w:rPr>
+        <w:t xml:space="preserve"> rẻ hơn, cùng với đó là tính mềm dẻo tốt hơn</w:t>
+      </w:r>
+      <w:r>
+        <w:rPr>
+          <w:rFonts w:ascii="Times New Roman" w:eastAsia="Times New Roman" w:hAnsi="Times New Roman" w:cs="Times New Roman"/>
+          <w:sz w:val="26"/>
+          <w:szCs w:val="24"/>
+        </w:rPr>
+        <w:t xml:space="preserve">. </w:t>
+      </w:r>
+      <w:r>
+        <w:rPr>
+          <w:rFonts w:ascii="Times New Roman" w:eastAsia="Times New Roman" w:hAnsi="Times New Roman" w:cs="Times New Roman"/>
+          <w:sz w:val="26"/>
+          <w:szCs w:val="24"/>
+        </w:rPr>
+        <w:t xml:space="preserve">Với những ưu điểm vừa nêu, thì thiết bị có thể áp dụng cho nhiều sản phẩm tùy biến theo mục đích của doanh nghiệp. Ví dụ có thể tùy biến thiết bị USB như một phần xác thực </w:t>
+      </w:r>
+      <w:r>
+        <w:rPr>
+          <w:rFonts w:ascii="Times New Roman" w:eastAsia="Times New Roman" w:hAnsi="Times New Roman" w:cs="Times New Roman"/>
+          <w:sz w:val="26"/>
+          <w:szCs w:val="24"/>
+        </w:rPr>
+        <w:t>giao dịch thư điện tử, email, tham gia đầu tư chứng khoán trực tuyến, mua bán hàng hóa online, thanh toán online, chuyển tiền trực tuyến mà không sợ bị mất cắp tiền như với đối với dùng các tài khoản VISA, Master</w:t>
+      </w:r>
+      <w:r>
+        <w:rPr>
+          <w:rFonts w:ascii="Times New Roman" w:eastAsia="Times New Roman" w:hAnsi="Times New Roman" w:cs="Times New Roman"/>
+          <w:sz w:val="26"/>
+          <w:szCs w:val="24"/>
+        </w:rPr>
+        <w:t xml:space="preserve">. Bên cạnh đó, còn có thể dùng trong </w:t>
+      </w:r>
+      <w:r>
+        <w:rPr>
+          <w:rFonts w:ascii="Times New Roman" w:eastAsia="Times New Roman" w:hAnsi="Times New Roman" w:cs="Times New Roman"/>
+          <w:sz w:val="26"/>
+          <w:szCs w:val="24"/>
+        </w:rPr>
+        <w:t>kê khai, nộp thuế trực tuyến với cơ quan hải quan</w:t>
+      </w:r>
+      <w:r>
+        <w:rPr>
+          <w:rFonts w:ascii="Times New Roman" w:eastAsia="Times New Roman" w:hAnsi="Times New Roman" w:cs="Times New Roman"/>
+          <w:sz w:val="26"/>
+          <w:szCs w:val="24"/>
+        </w:rPr>
+        <w:t xml:space="preserve"> hoặc tương lai gần có thể sử dụng trong chính phủ điện tử. </w:t>
+      </w:r>
+    </w:p>
+    <w:p>
+      <w:pPr>
+        <w:pStyle w:val="Heading2"/>
+      </w:pPr>
+      <w:r>
+        <w:t>Mục tiêu cần đạt được</w:t>
+      </w:r>
       <w:bookmarkEnd w:id="27"/>
       <w:bookmarkEnd w:id="28"/>
     </w:p>
@@ -18374,7 +18516,79 @@
           <w:sz w:val="26"/>
           <w:szCs w:val="24"/>
         </w:rPr>
-        <w:t>USB (Universal Serial Bus) là một chuẩn kết nối tuần tự đa dụng trong máy tính. USB sử dụng để kết nối các thiết bị ngoại vi với máy tính, chúng thường được thiết kế dưới dạng các đầu cắm cho các thiết bị tuân theo chuẩn cắm-và-chạy mà với tính năng cắm nóng thiết bị (nối và ngắt các thiết bị không cần phải khởi động lại hệ thống).</w:t>
+        <w:t xml:space="preserve">Theo tìm hiểu một số công ty lớn sử dụng USB làm thiết bị CA, em nhận thấy các công ty đang phụ </w:t>
+      </w:r>
+      <w:r>
+        <w:rPr>
+          <w:rFonts w:ascii="Times New Roman" w:eastAsia="Times New Roman" w:hAnsi="Times New Roman" w:cs="Times New Roman"/>
+          <w:sz w:val="26"/>
+          <w:szCs w:val="24"/>
+        </w:rPr>
+        <w:t>thuộc khá nhiều vào các nhà</w:t>
+      </w:r>
+      <w:r>
+        <w:rPr>
+          <w:rFonts w:ascii="Times New Roman" w:eastAsia="Times New Roman" w:hAnsi="Times New Roman" w:cs="Times New Roman"/>
+          <w:sz w:val="26"/>
+          <w:szCs w:val="24"/>
+        </w:rPr>
+        <w:t xml:space="preserve"> sản xuất phần cứng</w:t>
+      </w:r>
+      <w:r>
+        <w:rPr>
+          <w:rFonts w:ascii="Times New Roman" w:eastAsia="Times New Roman" w:hAnsi="Times New Roman" w:cs="Times New Roman"/>
+          <w:sz w:val="26"/>
+          <w:szCs w:val="24"/>
+        </w:rPr>
+        <w:t xml:space="preserve"> (</w:t>
+      </w:r>
+      <w:r>
+        <w:rPr>
+          <w:rFonts w:ascii="Times New Roman" w:eastAsia="Times New Roman" w:hAnsi="Times New Roman" w:cs="Times New Roman"/>
+          <w:sz w:val="26"/>
+          <w:szCs w:val="24"/>
+        </w:rPr>
+        <w:t>Independent Hardware Vendor</w:t>
+      </w:r>
+      <w:r>
+        <w:rPr>
+          <w:rFonts w:ascii="Times New Roman" w:eastAsia="Times New Roman" w:hAnsi="Times New Roman" w:cs="Times New Roman"/>
+          <w:sz w:val="26"/>
+          <w:szCs w:val="24"/>
+        </w:rPr>
+        <w:t xml:space="preserve"> - </w:t>
+      </w:r>
+      <w:r>
+        <w:rPr>
+          <w:rFonts w:ascii="Times New Roman" w:eastAsia="Times New Roman" w:hAnsi="Times New Roman" w:cs="Times New Roman"/>
+          <w:sz w:val="26"/>
+          <w:szCs w:val="24"/>
+        </w:rPr>
+        <w:t>IHV)</w:t>
+      </w:r>
+      <w:r>
+        <w:rPr>
+          <w:rFonts w:ascii="Times New Roman" w:eastAsia="Times New Roman" w:hAnsi="Times New Roman" w:cs="Times New Roman"/>
+          <w:sz w:val="26"/>
+          <w:szCs w:val="24"/>
+        </w:rPr>
+        <w:t xml:space="preserve"> ví dụ </w:t>
+      </w:r>
+      <w:r>
+        <w:rPr>
+          <w:rFonts w:ascii="Times New Roman" w:eastAsia="Times New Roman" w:hAnsi="Times New Roman" w:cs="Times New Roman"/>
+          <w:sz w:val="26"/>
+          <w:szCs w:val="24"/>
+        </w:rPr>
+        <w:t xml:space="preserve">nổi tiếng nhất </w:t>
+      </w:r>
+      <w:r>
+        <w:rPr>
+          <w:rFonts w:ascii="Times New Roman" w:eastAsia="Times New Roman" w:hAnsi="Times New Roman" w:cs="Times New Roman"/>
+          <w:sz w:val="26"/>
+          <w:szCs w:val="24"/>
+        </w:rPr>
+        <w:t>như SecureMetric.Việc phụ thuộc vào các nhà phát triển phần cứng với cộng với việc đặt số lượng lớn giúp chi phí nghiên cứu và giá thành giảm xuống. Việc này mang lại lợi ích kinh tế trước mắt, tuy nhiên, việc đó cũng làm chúng ta phụ thuộc vào công nghệ của các công ty này. Thay vì việc tùy biến thiết bị theo ý muốn, chúng ta cố gắng ép mình theo khả năng của thiết bị.</w:t>
       </w:r>
     </w:p>
     <w:p>
@@ -18394,7 +18608,40 @@
           <w:sz w:val="26"/>
           <w:szCs w:val="24"/>
         </w:rPr>
-        <w:t xml:space="preserve">Giao tiếp USB được ứng dụng trong nhiều thiết bị với giao thức đã được chuẩn hóa. Tuy nhiên, với các nhu cầu riêng biệt, thì yêu cầu cần các giao thức không theo chuẩn là nhu cầu cần thiết. Từ đó, việc hiểu về cách thức giao tiếp USB là rất quan trọng để có thể tùy chỉnh theo từng nhu cầu. </w:t>
+        <w:t xml:space="preserve">Dựa trên các phân tích đánh giá trên, ta nhận thấy với việc sử dụng thiết bị của các nhà cung cấp thiết bị, khả năng tùy biến thiết bị của chúng ta sẽ thấp, và nếu tiếp </w:t>
+      </w:r>
+      <w:r>
+        <w:rPr>
+          <w:rFonts w:ascii="Times New Roman" w:eastAsia="Times New Roman" w:hAnsi="Times New Roman" w:cs="Times New Roman"/>
+          <w:sz w:val="26"/>
+          <w:szCs w:val="24"/>
+        </w:rPr>
+        <w:lastRenderedPageBreak/>
+        <w:t xml:space="preserve">tục công nghệ nhúng của chúng ta sẽ khó phát triển mạnh hơn nếu không làm chủ được công nghệ. </w:t>
+      </w:r>
+      <w:r>
+        <w:rPr>
+          <w:rFonts w:ascii="Times New Roman" w:eastAsia="Times New Roman" w:hAnsi="Times New Roman" w:cs="Times New Roman"/>
+          <w:sz w:val="26"/>
+          <w:szCs w:val="24"/>
+        </w:rPr>
+        <w:t>Với ứng dụng được tùy biến từ những phần nhỏ nhất, từ thiết bị đến firmware và ứng dụng giao tiếp, việc tùy biến thiết bị sau này sẽ đơn giản hơn, và phù hợp hơn với nhu cầu của</w:t>
+      </w:r>
+      <w:r>
+        <w:rPr>
+          <w:rFonts w:ascii="Times New Roman" w:eastAsia="Times New Roman" w:hAnsi="Times New Roman" w:cs="Times New Roman"/>
+          <w:sz w:val="26"/>
+          <w:szCs w:val="24"/>
+        </w:rPr>
+        <w:t xml:space="preserve"> từng</w:t>
+      </w:r>
+      <w:r>
+        <w:rPr>
+          <w:rFonts w:ascii="Times New Roman" w:eastAsia="Times New Roman" w:hAnsi="Times New Roman" w:cs="Times New Roman"/>
+          <w:sz w:val="26"/>
+          <w:szCs w:val="24"/>
+        </w:rPr>
+        <w:t xml:space="preserve"> bài toán cụ thể.</w:t>
       </w:r>
     </w:p>
     <w:p>
@@ -18414,171 +18661,49 @@
           <w:sz w:val="26"/>
           <w:szCs w:val="24"/>
         </w:rPr>
-        <w:t xml:space="preserve">Giao thức được tùy biến có nhiều ứng dụng khác nhau, điển hình là lưu trữ khóa bí mật dùng để bảo đảm tính bí mật và tính toàn vẹn dữ liệu.  </w:t>
+        <w:t>Mục tiêu được đặt ra ở đây là cần</w:t>
+      </w:r>
+      <w:r>
+        <w:rPr>
+          <w:rFonts w:ascii="Times New Roman" w:eastAsia="Times New Roman" w:hAnsi="Times New Roman" w:cs="Times New Roman"/>
+          <w:sz w:val="26"/>
+          <w:szCs w:val="24"/>
+        </w:rPr>
+        <w:t xml:space="preserve"> làm chủ</w:t>
+      </w:r>
+      <w:r>
+        <w:rPr>
+          <w:rFonts w:ascii="Times New Roman" w:eastAsia="Times New Roman" w:hAnsi="Times New Roman" w:cs="Times New Roman"/>
+          <w:sz w:val="26"/>
+          <w:szCs w:val="24"/>
+        </w:rPr>
+        <w:t xml:space="preserve"> công nghệ</w:t>
+      </w:r>
+      <w:r>
+        <w:rPr>
+          <w:rFonts w:ascii="Times New Roman" w:eastAsia="Times New Roman" w:hAnsi="Times New Roman" w:cs="Times New Roman"/>
+          <w:sz w:val="26"/>
+          <w:szCs w:val="24"/>
+        </w:rPr>
+        <w:t>, từ thiết bị, firmware và ứng dụng. Trên cơ sở đó, tạo nên ứng dụng dùng để làm thiết bị USB Token</w:t>
+      </w:r>
+      <w:r>
+        <w:rPr>
+          <w:rFonts w:ascii="Times New Roman" w:eastAsia="Times New Roman" w:hAnsi="Times New Roman" w:cs="Times New Roman"/>
+          <w:sz w:val="26"/>
+          <w:szCs w:val="24"/>
+        </w:rPr>
+        <w:t xml:space="preserve"> dùng để xác thực chủ thể cụ thể. </w:t>
       </w:r>
     </w:p>
     <w:p>
       <w:pPr>
-        <w:spacing w:after="0" w:line="264" w:lineRule="auto"/>
-        <w:ind w:firstLine="720"/>
-        <w:jc w:val="both"/>
-        <w:rPr>
-          <w:rFonts w:ascii="Times New Roman" w:eastAsia="Times New Roman" w:hAnsi="Times New Roman" w:cs="Times New Roman"/>
-          <w:sz w:val="26"/>
-          <w:szCs w:val="24"/>
-        </w:rPr>
-      </w:pPr>
-      <w:r>
-        <w:rPr>
-          <w:rFonts w:ascii="Times New Roman" w:eastAsia="Times New Roman" w:hAnsi="Times New Roman" w:cs="Times New Roman"/>
-          <w:sz w:val="26"/>
-          <w:szCs w:val="24"/>
-        </w:rPr>
-        <w:t>Vì vậy</w:t>
-      </w:r>
-      <w:r>
-        <w:rPr>
-          <w:rFonts w:ascii="Times New Roman" w:eastAsia="Times New Roman" w:hAnsi="Times New Roman" w:cs="Times New Roman"/>
-          <w:sz w:val="26"/>
-          <w:szCs w:val="24"/>
-        </w:rPr>
-        <w:t>,</w:t>
-      </w:r>
-      <w:r>
-        <w:rPr>
-          <w:rFonts w:ascii="Times New Roman" w:eastAsia="Times New Roman" w:hAnsi="Times New Roman" w:cs="Times New Roman"/>
-          <w:sz w:val="26"/>
-          <w:szCs w:val="24"/>
-        </w:rPr>
-        <w:t xml:space="preserve"> trong phạm vi</w:t>
-      </w:r>
-      <w:r>
-        <w:rPr>
-          <w:rFonts w:ascii="Times New Roman" w:eastAsia="Times New Roman" w:hAnsi="Times New Roman" w:cs="Times New Roman"/>
-          <w:sz w:val="26"/>
-          <w:szCs w:val="24"/>
-        </w:rPr>
-        <w:t xml:space="preserve"> đồ án này</w:t>
-      </w:r>
-      <w:r>
-        <w:rPr>
-          <w:rFonts w:ascii="Times New Roman" w:eastAsia="Times New Roman" w:hAnsi="Times New Roman" w:cs="Times New Roman"/>
-          <w:sz w:val="26"/>
-          <w:szCs w:val="24"/>
-        </w:rPr>
-        <w:t xml:space="preserve"> em sẽ</w:t>
-      </w:r>
-      <w:r>
-        <w:rPr>
-          <w:rFonts w:ascii="Times New Roman" w:eastAsia="Times New Roman" w:hAnsi="Times New Roman" w:cs="Times New Roman"/>
-          <w:sz w:val="26"/>
-          <w:szCs w:val="24"/>
-        </w:rPr>
-        <w:t xml:space="preserve"> đề xuất sử dụng sản phầm sử dụng giao tiếp USB để có thể sản xuất thiết bị </w:t>
-      </w:r>
-      <w:r>
-        <w:rPr>
-          <w:rFonts w:ascii="Times New Roman" w:eastAsia="Times New Roman" w:hAnsi="Times New Roman" w:cs="Times New Roman"/>
-          <w:sz w:val="26"/>
-          <w:szCs w:val="24"/>
-        </w:rPr>
-        <w:t xml:space="preserve">nhỏ hơn, </w:t>
-      </w:r>
-      <w:r>
-        <w:rPr>
-          <w:rFonts w:ascii="Times New Roman" w:eastAsia="Times New Roman" w:hAnsi="Times New Roman" w:cs="Times New Roman"/>
-          <w:sz w:val="26"/>
-          <w:szCs w:val="24"/>
-        </w:rPr>
-        <w:t>giá thành</w:t>
-      </w:r>
-      <w:r>
-        <w:rPr>
-          <w:rFonts w:ascii="Times New Roman" w:eastAsia="Times New Roman" w:hAnsi="Times New Roman" w:cs="Times New Roman"/>
-          <w:sz w:val="26"/>
-          <w:szCs w:val="24"/>
-        </w:rPr>
-        <w:t xml:space="preserve"> rẻ hơn, cùng với đó là tính mềm dẻo tốt hơn</w:t>
-      </w:r>
-      <w:r>
-        <w:rPr>
-          <w:rFonts w:ascii="Times New Roman" w:eastAsia="Times New Roman" w:hAnsi="Times New Roman" w:cs="Times New Roman"/>
-          <w:sz w:val="26"/>
-          <w:szCs w:val="24"/>
-        </w:rPr>
-        <w:t xml:space="preserve">. </w:t>
-      </w:r>
-      <w:r>
-        <w:rPr>
-          <w:rFonts w:ascii="Times New Roman" w:eastAsia="Times New Roman" w:hAnsi="Times New Roman" w:cs="Times New Roman"/>
-          <w:sz w:val="26"/>
-          <w:szCs w:val="24"/>
-        </w:rPr>
-        <w:t xml:space="preserve">Với những ưu điểm vừa nêu, thì thiết bị có thể áp dụng cho nhiều sản phẩm tùy biến theo mục đích của doanh nghiệp. Ví dụ có thể tùy biến thiết bị USB như một phần xác thực </w:t>
-      </w:r>
-      <w:r>
-        <w:rPr>
-          <w:rFonts w:ascii="Times New Roman" w:eastAsia="Times New Roman" w:hAnsi="Times New Roman" w:cs="Times New Roman"/>
-          <w:sz w:val="26"/>
-          <w:szCs w:val="24"/>
-        </w:rPr>
-        <w:t>giao dịch thư điện tử, email, tham gia đầu tư chứng khoán trực tuyến, mua bán hàng hóa online, thanh toán online, chuyển tiền trực tuyến mà không sợ bị mất cắp tiền như với đối với dùng các tài khoản VISA, Master</w:t>
-      </w:r>
-      <w:r>
-        <w:rPr>
-          <w:rFonts w:ascii="Times New Roman" w:eastAsia="Times New Roman" w:hAnsi="Times New Roman" w:cs="Times New Roman"/>
-          <w:sz w:val="26"/>
-          <w:szCs w:val="24"/>
-        </w:rPr>
-        <w:t xml:space="preserve">. Bên cạnh đó, còn có thể dùng trong </w:t>
-      </w:r>
-      <w:r>
-        <w:rPr>
-          <w:rFonts w:ascii="Times New Roman" w:eastAsia="Times New Roman" w:hAnsi="Times New Roman" w:cs="Times New Roman"/>
-          <w:sz w:val="26"/>
-          <w:szCs w:val="24"/>
-        </w:rPr>
-        <w:t>kê khai, nộp thuế trực tuyến với cơ quan hải quan</w:t>
-      </w:r>
-      <w:r>
-        <w:rPr>
-          <w:rFonts w:ascii="Times New Roman" w:eastAsia="Times New Roman" w:hAnsi="Times New Roman" w:cs="Times New Roman"/>
-          <w:sz w:val="26"/>
-          <w:szCs w:val="24"/>
-        </w:rPr>
-        <w:t xml:space="preserve"> hoặc tương lai gần có thể sử dụng trong chính phủ điện tử. </w:t>
-      </w:r>
-    </w:p>
-    <w:p>
-      <w:pPr>
-        <w:keepNext/>
-        <w:keepLines/>
-        <w:numPr>
-          <w:ilvl w:val="2"/>
-          <w:numId w:val="7"/>
-        </w:numPr>
-        <w:spacing w:before="200" w:after="0" w:line="264" w:lineRule="auto"/>
-        <w:jc w:val="both"/>
-        <w:outlineLvl w:val="2"/>
-        <w:rPr>
-          <w:rFonts w:ascii="Times New Roman" w:eastAsia="Times New Roman" w:hAnsi="Times New Roman" w:cs="Times New Roman"/>
-          <w:b/>
-          <w:bCs/>
-          <w:color w:val="1F497D"/>
-          <w:sz w:val="28"/>
-          <w:szCs w:val="24"/>
-        </w:rPr>
-      </w:pPr>
-      <w:r>
-        <w:rPr>
-          <w:rFonts w:ascii="Times New Roman" w:eastAsia="Times New Roman" w:hAnsi="Times New Roman" w:cs="Times New Roman"/>
-          <w:b/>
-          <w:bCs/>
-          <w:color w:val="1F497D"/>
-          <w:sz w:val="28"/>
-          <w:szCs w:val="24"/>
-        </w:rPr>
-        <w:t>Mục tiêu cần đạt được</w:t>
+        <w:pStyle w:val="Heading2"/>
+      </w:pPr>
+      <w:bookmarkStart w:id="29" w:name="_Toc515115139"/>
+      <w:bookmarkStart w:id="30" w:name="_Toc515323289"/>
+      <w:r>
+        <w:t>Lựa chọn và định hướng thiết kế</w:t>
       </w:r>
       <w:bookmarkEnd w:id="29"/>
       <w:bookmarkEnd w:id="30"/>
@@ -18600,7 +18725,7 @@
           <w:sz w:val="26"/>
           <w:szCs w:val="24"/>
         </w:rPr>
-        <w:t xml:space="preserve">Theo tìm hiểu một số công ty lớn sử dụng USB làm thiết bị CA, em nhận thấy các công ty đang phụ </w:t>
+        <w:t>Từ yêu cầu nêu ra bên trên, em tập trung nghiên cứu tìm các thiết bị có giá thành rẻ, kèm theo có EEPROM kèm t</w:t>
       </w:r>
       <w:r>
         <w:rPr>
@@ -18608,7 +18733,7 @@
           <w:sz w:val="26"/>
           <w:szCs w:val="24"/>
         </w:rPr>
-        <w:t>thuộc khá nhiều vào các nhà</w:t>
+        <w:t>heo. Từ đó,</w:t>
       </w:r>
       <w:r>
         <w:rPr>
@@ -18616,7 +18741,7 @@
           <w:sz w:val="26"/>
           <w:szCs w:val="24"/>
         </w:rPr>
-        <w:t xml:space="preserve"> sản xuất phần cứng</w:t>
+        <w:t xml:space="preserve"> quyết định chọn vi điều khiển dòng </w:t>
       </w:r>
       <w:r>
         <w:rPr>
@@ -18624,7 +18749,7 @@
           <w:sz w:val="26"/>
           <w:szCs w:val="24"/>
         </w:rPr>
-        <w:t xml:space="preserve"> (</w:t>
+        <w:t>LPC1833</w:t>
       </w:r>
       <w:r>
         <w:rPr>
@@ -18632,47 +18757,7 @@
           <w:sz w:val="26"/>
           <w:szCs w:val="24"/>
         </w:rPr>
-        <w:t>Independent Hardware Vendor</w:t>
-      </w:r>
-      <w:r>
-        <w:rPr>
-          <w:rFonts w:ascii="Times New Roman" w:eastAsia="Times New Roman" w:hAnsi="Times New Roman" w:cs="Times New Roman"/>
-          <w:sz w:val="26"/>
-          <w:szCs w:val="24"/>
-        </w:rPr>
-        <w:t xml:space="preserve"> - </w:t>
-      </w:r>
-      <w:r>
-        <w:rPr>
-          <w:rFonts w:ascii="Times New Roman" w:eastAsia="Times New Roman" w:hAnsi="Times New Roman" w:cs="Times New Roman"/>
-          <w:sz w:val="26"/>
-          <w:szCs w:val="24"/>
-        </w:rPr>
-        <w:t>IHV)</w:t>
-      </w:r>
-      <w:r>
-        <w:rPr>
-          <w:rFonts w:ascii="Times New Roman" w:eastAsia="Times New Roman" w:hAnsi="Times New Roman" w:cs="Times New Roman"/>
-          <w:sz w:val="26"/>
-          <w:szCs w:val="24"/>
-        </w:rPr>
-        <w:t xml:space="preserve"> ví dụ </w:t>
-      </w:r>
-      <w:r>
-        <w:rPr>
-          <w:rFonts w:ascii="Times New Roman" w:eastAsia="Times New Roman" w:hAnsi="Times New Roman" w:cs="Times New Roman"/>
-          <w:sz w:val="26"/>
-          <w:szCs w:val="24"/>
-        </w:rPr>
-        <w:t xml:space="preserve">nổi tiếng nhất </w:t>
-      </w:r>
-      <w:r>
-        <w:rPr>
-          <w:rFonts w:ascii="Times New Roman" w:eastAsia="Times New Roman" w:hAnsi="Times New Roman" w:cs="Times New Roman"/>
-          <w:sz w:val="26"/>
-          <w:szCs w:val="24"/>
-        </w:rPr>
-        <w:t>như SecureMetric.Việc phụ thuộc vào các nhà phát triển phần cứng với cộng với việc đặt số lượng lớn giúp chi phí nghiên cứu và giá thành giảm xuống. Việc này mang lại lợi ích kinh tế trước mắt, tuy nhiên, việc đó cũng làm chúng ta phụ thuộc vào công nghệ của các công ty này. Thay vì việc tùy biến thiết bị theo ý muốn, chúng ta cố gắng ép mình theo khả năng của thiết bị.</w:t>
+        <w:t xml:space="preserve"> có 16kB bộ nhớ EEPROM dùng để lưu thông tin. </w:t>
       </w:r>
     </w:p>
     <w:p>
@@ -18692,7 +18777,7 @@
           <w:sz w:val="26"/>
           <w:szCs w:val="24"/>
         </w:rPr>
-        <w:t xml:space="preserve">Dựa trên các phân tích đánh giá trên, ta nhận thấy với việc sử dụng thiết bị của các nhà cung cấp thiết bị, khả năng tùy biến thiết bị của chúng ta sẽ thấp, và nếu tiếp tục công nghệ nhúng của chúng ta sẽ khó phát triển mạnh hơn nếu không làm chủ </w:t>
+        <w:t>Tiếp theo, chọn kỹ thuật giao tiếp USB với firmware của thiết bị</w:t>
       </w:r>
       <w:r>
         <w:rPr>
@@ -18700,8 +18785,7 @@
           <w:sz w:val="26"/>
           <w:szCs w:val="24"/>
         </w:rPr>
-        <w:lastRenderedPageBreak/>
-        <w:t xml:space="preserve">được công nghệ. </w:t>
+        <w:t xml:space="preserve">, em chọn sử dụng công nghệ WinUSB trên Windows thay vì sử dụng User-mode framework ( UMDF) hay </w:t>
       </w:r>
       <w:r>
         <w:rPr>
@@ -18709,7 +18793,7 @@
           <w:sz w:val="26"/>
           <w:szCs w:val="24"/>
         </w:rPr>
-        <w:t>Với ứng dụng được tùy biến từ những phần nhỏ nhất, từ thiết bị đến firmware và ứng dụng giao tiếp, việc tùy biến thiết bị sau này sẽ đơn giản hơn, và phù hợp hơn với nhu cầu của</w:t>
+        <w:t>kernel-mode driver framework (KMDF)</w:t>
       </w:r>
       <w:r>
         <w:rPr>
@@ -18717,15 +18801,7 @@
           <w:sz w:val="26"/>
           <w:szCs w:val="24"/>
         </w:rPr>
-        <w:t xml:space="preserve"> từng</w:t>
-      </w:r>
-      <w:r>
-        <w:rPr>
-          <w:rFonts w:ascii="Times New Roman" w:eastAsia="Times New Roman" w:hAnsi="Times New Roman" w:cs="Times New Roman"/>
-          <w:sz w:val="26"/>
-          <w:szCs w:val="24"/>
-        </w:rPr>
-        <w:t xml:space="preserve"> bài toán cụ thể.</w:t>
+        <w:t>.  Việc lựa chọn này giúp tiết kiệm thời gian phát triển, đồng thời đảm bảo có thể sử dụng đầy đủ tính năng cần cung cấp. Giải thích việc lựa chọn này sẽ được giải thích chi tiết trong Chương 3.</w:t>
       </w:r>
     </w:p>
     <w:p>
@@ -18745,62 +18821,8 @@
           <w:sz w:val="26"/>
           <w:szCs w:val="24"/>
         </w:rPr>
-        <w:t>Mục tiêu được đặt ra ở đây là cần</w:t>
-      </w:r>
-      <w:r>
-        <w:rPr>
-          <w:rFonts w:ascii="Times New Roman" w:eastAsia="Times New Roman" w:hAnsi="Times New Roman" w:cs="Times New Roman"/>
-          <w:sz w:val="26"/>
-          <w:szCs w:val="24"/>
-        </w:rPr>
-        <w:t xml:space="preserve"> làm chủ nền tảng, từ thiết bị, firmware và ứng dụng. Trên cơ sở đó, tạo nên ứng dụng dùng để làm thiết bị USB Token</w:t>
-      </w:r>
-      <w:r>
-        <w:rPr>
-          <w:rFonts w:ascii="Times New Roman" w:eastAsia="Times New Roman" w:hAnsi="Times New Roman" w:cs="Times New Roman"/>
-          <w:sz w:val="26"/>
-          <w:szCs w:val="24"/>
-        </w:rPr>
-        <w:t xml:space="preserve"> dùng để xác thực chủ thể cụ thể. </w:t>
-      </w:r>
-      <w:bookmarkStart w:id="31" w:name="_GoBack"/>
-      <w:bookmarkEnd w:id="31"/>
-    </w:p>
-    <w:p>
-      <w:pPr>
-        <w:keepNext/>
-        <w:keepLines/>
-        <w:numPr>
-          <w:ilvl w:val="2"/>
-          <w:numId w:val="7"/>
-        </w:numPr>
-        <w:spacing w:before="200" w:after="0" w:line="264" w:lineRule="auto"/>
-        <w:jc w:val="both"/>
-        <w:outlineLvl w:val="2"/>
-        <w:rPr>
-          <w:rFonts w:ascii="Times New Roman" w:eastAsia="Times New Roman" w:hAnsi="Times New Roman" w:cs="Times New Roman"/>
-          <w:b/>
-          <w:bCs/>
-          <w:color w:val="1F497D"/>
-          <w:sz w:val="28"/>
-          <w:szCs w:val="24"/>
-        </w:rPr>
-      </w:pPr>
-      <w:bookmarkStart w:id="32" w:name="_Toc515115139"/>
-      <w:bookmarkStart w:id="33" w:name="_Toc515323289"/>
-      <w:r>
-        <w:rPr>
-          <w:rFonts w:ascii="Times New Roman" w:eastAsia="Times New Roman" w:hAnsi="Times New Roman" w:cs="Times New Roman"/>
-          <w:b/>
-          <w:bCs/>
-          <w:color w:val="1F497D"/>
-          <w:sz w:val="28"/>
-          <w:szCs w:val="24"/>
-        </w:rPr>
-        <w:t>Lựa chọn và định hướng thiết kế</w:t>
-      </w:r>
-      <w:bookmarkEnd w:id="32"/>
-      <w:bookmarkEnd w:id="33"/>
+        <w:t>Giao diện ứng dụng trên Windows, sử dụng thư viện Winform trên nền .Net Framework. Việc lựa chọn Winform giúp giao diện ưa nhìn, tiết kiệm thời gian phát triển, và dễ tiếp cận. Ứng dụng trên Windows tương tác với thư việc SQLite cho phép tương tác với cơ sở dữ liệu chữ ký số để sử dụng.</w:t>
+      </w:r>
     </w:p>
     <w:p>
       <w:pPr>
@@ -18872,189 +18894,60 @@
     </w:p>
     <w:p>
       <w:pPr>
-        <w:keepNext/>
-        <w:keepLines/>
-        <w:spacing w:before="200" w:after="0" w:line="264" w:lineRule="auto"/>
-        <w:jc w:val="both"/>
-        <w:outlineLvl w:val="1"/>
-        <w:rPr>
-          <w:rFonts w:ascii="Arial" w:eastAsia="Times New Roman" w:hAnsi="Arial" w:cs="Times New Roman"/>
-          <w:b/>
-          <w:bCs/>
-          <w:color w:val="17365D"/>
-          <w:sz w:val="32"/>
-          <w:szCs w:val="26"/>
-        </w:rPr>
-      </w:pPr>
-      <w:r>
-        <w:rPr>
-          <w:rFonts w:ascii="Arial" w:eastAsia="Times New Roman" w:hAnsi="Arial" w:cs="Times New Roman"/>
-          <w:b/>
-          <w:bCs/>
-          <w:color w:val="17365D"/>
-          <w:sz w:val="32"/>
-          <w:szCs w:val="26"/>
-        </w:rPr>
-        <w:t xml:space="preserve">1.2. </w:t>
-      </w:r>
-      <w:r>
-        <w:rPr>
-          <w:rFonts w:ascii="Arial" w:eastAsia="Times New Roman" w:hAnsi="Arial" w:cs="Times New Roman"/>
-          <w:b/>
-          <w:bCs/>
-          <w:color w:val="17365D"/>
-          <w:sz w:val="32"/>
-          <w:szCs w:val="26"/>
-        </w:rPr>
-        <w:tab/>
-      </w:r>
-      <w:bookmarkStart w:id="34" w:name="_Toc515115140"/>
-      <w:bookmarkStart w:id="35" w:name="_Toc515323290"/>
-      <w:r>
-        <w:rPr>
-          <w:rFonts w:ascii="Arial" w:eastAsia="Times New Roman" w:hAnsi="Arial" w:cs="Times New Roman"/>
-          <w:b/>
-          <w:bCs/>
-          <w:color w:val="17365D"/>
-          <w:sz w:val="32"/>
-          <w:szCs w:val="26"/>
-        </w:rPr>
-        <w:t>Yêu cầu về thiết bị</w:t>
-      </w:r>
-      <w:bookmarkEnd w:id="34"/>
-      <w:bookmarkEnd w:id="35"/>
+        <w:pStyle w:val="Heading2"/>
+      </w:pPr>
+      <w:r>
+        <w:t>Bố cục đồ án</w:t>
+      </w:r>
     </w:p>
     <w:p>
       <w:pPr>
-        <w:keepNext/>
-        <w:keepLines/>
-        <w:spacing w:before="200" w:after="0" w:line="264" w:lineRule="auto"/>
+        <w:spacing w:after="0" w:line="264" w:lineRule="auto"/>
+        <w:ind w:firstLine="720"/>
         <w:jc w:val="both"/>
-        <w:outlineLvl w:val="1"/>
-        <w:rPr>
-          <w:rFonts w:ascii="Arial" w:eastAsia="Times New Roman" w:hAnsi="Arial" w:cs="Times New Roman"/>
-          <w:b/>
-          <w:bCs/>
-          <w:color w:val="17365D"/>
-          <w:sz w:val="32"/>
-          <w:szCs w:val="26"/>
-        </w:rPr>
-      </w:pPr>
-      <w:bookmarkStart w:id="36" w:name="_Toc515115141"/>
-      <w:bookmarkStart w:id="37" w:name="_Toc515323291"/>
-      <w:r>
-        <w:rPr>
-          <w:rFonts w:ascii="Arial" w:eastAsia="Times New Roman" w:hAnsi="Arial" w:cs="Times New Roman"/>
-          <w:b/>
-          <w:bCs/>
-          <w:color w:val="17365D"/>
-          <w:sz w:val="32"/>
-          <w:szCs w:val="26"/>
-        </w:rPr>
-        <w:t>1.3. Công nghệ sử dụng</w:t>
-      </w:r>
-      <w:bookmarkEnd w:id="36"/>
-      <w:bookmarkEnd w:id="37"/>
+        <w:rPr>
+          <w:rFonts w:ascii="Times New Roman" w:eastAsia="Times New Roman" w:hAnsi="Times New Roman" w:cs="Times New Roman"/>
+          <w:sz w:val="26"/>
+          <w:szCs w:val="24"/>
+        </w:rPr>
+      </w:pPr>
+      <w:r>
+        <w:rPr>
+          <w:rFonts w:ascii="Times New Roman" w:eastAsia="Times New Roman" w:hAnsi="Times New Roman" w:cs="Times New Roman"/>
+          <w:sz w:val="26"/>
+          <w:szCs w:val="24"/>
+        </w:rPr>
+        <w:t>Phần còn lại của báo cáo đồ án tốt nghiệp này được tổ chức như sau.</w:t>
+      </w:r>
     </w:p>
     <w:p>
       <w:pPr>
-        <w:keepNext/>
-        <w:keepLines/>
-        <w:spacing w:before="200" w:after="0" w:line="264" w:lineRule="auto"/>
-        <w:ind w:left="1080" w:hanging="1080"/>
+        <w:spacing w:after="0" w:line="264" w:lineRule="auto"/>
         <w:jc w:val="both"/>
-        <w:outlineLvl w:val="2"/>
-        <w:rPr>
-          <w:rFonts w:ascii="Times New Roman" w:eastAsia="Times New Roman" w:hAnsi="Times New Roman" w:cs="Times New Roman"/>
-          <w:b/>
-          <w:bCs/>
-          <w:color w:val="1F497D"/>
-          <w:sz w:val="28"/>
+        <w:rPr>
+          <w:rFonts w:ascii="Times New Roman" w:eastAsia="Times New Roman" w:hAnsi="Times New Roman" w:cs="Times New Roman"/>
+          <w:sz w:val="26"/>
           <w:szCs w:val="24"/>
         </w:rPr>
       </w:pPr>
-      <w:bookmarkStart w:id="38" w:name="_Toc515115142"/>
-      <w:bookmarkStart w:id="39" w:name="_Toc515323292"/>
-      <w:r>
-        <w:rPr>
-          <w:rFonts w:ascii="Times New Roman" w:eastAsia="Times New Roman" w:hAnsi="Times New Roman" w:cs="Times New Roman"/>
-          <w:b/>
-          <w:bCs/>
-          <w:color w:val="1F497D"/>
-          <w:sz w:val="28"/>
-          <w:szCs w:val="24"/>
-        </w:rPr>
-        <w:t xml:space="preserve">1.3.1. </w:t>
-      </w:r>
-      <w:bookmarkStart w:id="40" w:name="_Toc515115143"/>
-      <w:bookmarkEnd w:id="38"/>
-      <w:bookmarkEnd w:id="39"/>
-      <w:r>
-        <w:rPr>
-          <w:rFonts w:ascii="Times New Roman" w:eastAsia="Times New Roman" w:hAnsi="Times New Roman" w:cs="Times New Roman"/>
-          <w:b/>
-          <w:bCs/>
-          <w:color w:val="1F497D"/>
-          <w:sz w:val="28"/>
-          <w:szCs w:val="24"/>
-        </w:rPr>
-        <w:t>WinUSB</w:t>
-      </w:r>
-      <w:bookmarkEnd w:id="40"/>
     </w:p>
     <w:p>
       <w:pPr>
-        <w:keepNext/>
-        <w:keepLines/>
-        <w:spacing w:before="200" w:after="0" w:line="264" w:lineRule="auto"/>
-        <w:ind w:left="1080" w:hanging="1080"/>
+        <w:spacing w:after="0" w:line="264" w:lineRule="auto"/>
         <w:jc w:val="both"/>
-        <w:outlineLvl w:val="2"/>
-        <w:rPr>
-          <w:rFonts w:ascii="Times New Roman" w:eastAsia="Times New Roman" w:hAnsi="Times New Roman" w:cs="Times New Roman"/>
-          <w:b/>
-          <w:bCs/>
-          <w:color w:val="1F497D"/>
-          <w:sz w:val="28"/>
+        <w:rPr>
+          <w:rFonts w:ascii="Times New Roman" w:eastAsia="Times New Roman" w:hAnsi="Times New Roman" w:cs="Times New Roman"/>
+          <w:sz w:val="26"/>
           <w:szCs w:val="24"/>
         </w:rPr>
       </w:pPr>
-      <w:bookmarkStart w:id="41" w:name="_Toc515115145"/>
-      <w:bookmarkStart w:id="42" w:name="_Toc515323293"/>
-      <w:r>
-        <w:rPr>
-          <w:rFonts w:ascii="Times New Roman" w:eastAsia="Times New Roman" w:hAnsi="Times New Roman" w:cs="Times New Roman"/>
-          <w:b/>
-          <w:bCs/>
-          <w:color w:val="1F497D"/>
-          <w:sz w:val="28"/>
+      <w:r>
+        <w:rPr>
+          <w:rFonts w:ascii="Times New Roman" w:eastAsia="Times New Roman" w:hAnsi="Times New Roman" w:cs="Times New Roman"/>
+          <w:sz w:val="26"/>
           <w:szCs w:val="24"/>
         </w:rPr>
-        <w:t xml:space="preserve">1.3.2. </w:t>
-      </w:r>
-      <w:bookmarkEnd w:id="41"/>
-      <w:bookmarkEnd w:id="42"/>
-      <w:r>
-        <w:rPr>
-          <w:rFonts w:ascii="Times New Roman" w:eastAsia="Times New Roman" w:hAnsi="Times New Roman" w:cs="Times New Roman"/>
-          <w:b/>
-          <w:bCs/>
-          <w:color w:val="1F497D"/>
-          <w:sz w:val="28"/>
-          <w:szCs w:val="24"/>
-        </w:rPr>
-        <w:t>C</w:t>
-      </w:r>
-      <w:r>
-        <w:rPr>
-          <w:rFonts w:ascii="Times New Roman" w:eastAsia="Times New Roman" w:hAnsi="Times New Roman" w:cs="Times New Roman"/>
-          <w:b/>
-          <w:bCs/>
-          <w:color w:val="1F497D"/>
-          <w:sz w:val="28"/>
-          <w:szCs w:val="24"/>
-        </w:rPr>
-        <w:t>ơ sở dữ liệu SQLite</w:t>
+        <w:t xml:space="preserve">Chương 1 Trình bày về giới thiệu, đặt vấn đề, các mục tiêu cần đạt được, lựa chọn giải pháp cho mục tiêu của đồ án này. </w:t>
       </w:r>
     </w:p>
     <w:p>
@@ -19065,7 +18958,90 @@
           <w:rFonts w:ascii="Times New Roman" w:eastAsia="Times New Roman" w:hAnsi="Times New Roman" w:cs="Times New Roman"/>
           <w:sz w:val="26"/>
           <w:szCs w:val="24"/>
-          <w:lang w:val="vi-VN"/>
+        </w:rPr>
+      </w:pPr>
+    </w:p>
+    <w:p>
+      <w:pPr>
+        <w:spacing w:after="0" w:line="264" w:lineRule="auto"/>
+        <w:jc w:val="both"/>
+        <w:rPr>
+          <w:rFonts w:ascii="Times New Roman" w:eastAsia="Times New Roman" w:hAnsi="Times New Roman" w:cs="Times New Roman"/>
+          <w:sz w:val="26"/>
+          <w:szCs w:val="24"/>
+        </w:rPr>
+      </w:pPr>
+      <w:r>
+        <w:rPr>
+          <w:rFonts w:ascii="Times New Roman" w:eastAsia="Times New Roman" w:hAnsi="Times New Roman" w:cs="Times New Roman"/>
+          <w:sz w:val="26"/>
+          <w:szCs w:val="24"/>
+        </w:rPr>
+        <w:t>Chương 2: Trình bày về vi</w:t>
+      </w:r>
+      <w:r>
+        <w:rPr>
+          <w:rFonts w:ascii="Times New Roman" w:eastAsia="Times New Roman" w:hAnsi="Times New Roman" w:cs="Times New Roman"/>
+          <w:sz w:val="26"/>
+          <w:szCs w:val="24"/>
+        </w:rPr>
+        <w:t>ệc</w:t>
+      </w:r>
+      <w:r>
+        <w:rPr>
+          <w:rFonts w:ascii="Times New Roman" w:eastAsia="Times New Roman" w:hAnsi="Times New Roman" w:cs="Times New Roman"/>
+          <w:sz w:val="26"/>
+          <w:szCs w:val="24"/>
+        </w:rPr>
+        <w:t xml:space="preserve"> xây dựng</w:t>
+      </w:r>
+      <w:r>
+        <w:rPr>
+          <w:rFonts w:ascii="Times New Roman" w:eastAsia="Times New Roman" w:hAnsi="Times New Roman" w:cs="Times New Roman"/>
+          <w:sz w:val="26"/>
+          <w:szCs w:val="24"/>
+        </w:rPr>
+        <w:t>, và thiết kế  thiết bị, firmware giao tiếp thiết bị.</w:t>
+      </w:r>
+    </w:p>
+    <w:p>
+      <w:pPr>
+        <w:spacing w:after="0" w:line="264" w:lineRule="auto"/>
+        <w:jc w:val="both"/>
+        <w:rPr>
+          <w:rFonts w:ascii="Times New Roman" w:eastAsia="Times New Roman" w:hAnsi="Times New Roman" w:cs="Times New Roman"/>
+          <w:sz w:val="26"/>
+          <w:szCs w:val="24"/>
+        </w:rPr>
+      </w:pPr>
+      <w:r>
+        <w:rPr>
+          <w:rFonts w:ascii="Times New Roman" w:eastAsia="Times New Roman" w:hAnsi="Times New Roman" w:cs="Times New Roman"/>
+          <w:sz w:val="26"/>
+          <w:szCs w:val="24"/>
+        </w:rPr>
+        <w:t>Chương 3 Trình bày việc xây dựng ứng dụng giao tiếp với driver  , kịch bản giao tiếp với thiết bị.</w:t>
+      </w:r>
+    </w:p>
+    <w:p>
+      <w:pPr>
+        <w:spacing w:after="0" w:line="264" w:lineRule="auto"/>
+        <w:jc w:val="both"/>
+        <w:rPr>
+          <w:rFonts w:ascii="Times New Roman" w:eastAsia="Times New Roman" w:hAnsi="Times New Roman" w:cs="Times New Roman"/>
+          <w:sz w:val="26"/>
+          <w:szCs w:val="24"/>
+        </w:rPr>
+      </w:pPr>
+    </w:p>
+    <w:p>
+      <w:pPr>
+        <w:spacing w:after="0" w:line="264" w:lineRule="auto"/>
+        <w:jc w:val="both"/>
+        <w:rPr>
+          <w:rFonts w:ascii="Times New Roman" w:eastAsia="Times New Roman" w:hAnsi="Times New Roman" w:cs="Times New Roman"/>
+          <w:sz w:val="26"/>
+          <w:szCs w:val="24"/>
         </w:rPr>
         <w:sectPr>
           <w:headerReference w:type="default" r:id="rId13"/>
@@ -19078,6 +19054,22 @@
           <w:docGrid w:linePitch="360"/>
         </w:sectPr>
       </w:pPr>
+      <w:r>
+        <w:rPr>
+          <w:rFonts w:ascii="Times New Roman" w:eastAsia="Times New Roman" w:hAnsi="Times New Roman" w:cs="Times New Roman"/>
+          <w:sz w:val="26"/>
+          <w:szCs w:val="24"/>
+        </w:rPr>
+        <w:t>Chương 4: Ứng dụng giao tiếp với USB tạo USB Token. Xây dựng demo giao tiếp giữa thiết bị và ứng d</w:t>
+      </w:r>
+      <w:r>
+        <w:rPr>
+          <w:rFonts w:ascii="Times New Roman" w:eastAsia="Times New Roman" w:hAnsi="Times New Roman" w:cs="Times New Roman"/>
+          <w:sz w:val="26"/>
+          <w:szCs w:val="24"/>
+        </w:rPr>
+        <w:t>ụng.</w:t>
+      </w:r>
     </w:p>
     <w:p>
       <w:pPr>
@@ -19094,8 +19086,8 @@
           <w:szCs w:val="24"/>
         </w:rPr>
       </w:pPr>
-      <w:bookmarkStart w:id="43" w:name="_Toc515115182"/>
-      <w:bookmarkStart w:id="44" w:name="_Toc515323330"/>
+      <w:bookmarkStart w:id="31" w:name="_Toc515115182"/>
+      <w:bookmarkStart w:id="32" w:name="_Toc515323330"/>
       <w:r>
         <w:rPr>
           <w:rFonts w:ascii="Arial" w:eastAsia="Times New Roman" w:hAnsi="Arial" w:cs="Times New Roman"/>
@@ -19108,329 +19100,8 @@
         <w:lastRenderedPageBreak/>
         <w:t>PHẦN IV: KẾT LUẬN</w:t>
       </w:r>
-      <w:bookmarkEnd w:id="43"/>
-      <w:bookmarkEnd w:id="44"/>
-    </w:p>
-    <w:p>
-      <w:pPr>
-        <w:spacing w:after="0" w:line="264" w:lineRule="auto"/>
-        <w:jc w:val="both"/>
-        <w:rPr>
-          <w:rFonts w:ascii="Times New Roman" w:eastAsia="Times New Roman" w:hAnsi="Times New Roman" w:cs="Times New Roman"/>
-          <w:sz w:val="26"/>
-          <w:szCs w:val="24"/>
-        </w:rPr>
-      </w:pPr>
-      <w:r>
-        <w:rPr>
-          <w:rFonts w:ascii="Times New Roman" w:eastAsia="Times New Roman" w:hAnsi="Times New Roman" w:cs="Times New Roman"/>
-          <w:sz w:val="26"/>
-          <w:szCs w:val="24"/>
-        </w:rPr>
-        <w:t>Hệ thống đã được triển khai thành công và hoạt động đúng như những gì đã được thiết kế và trình bày trong đồ án.</w:t>
-      </w:r>
-    </w:p>
-    <w:p>
-      <w:pPr>
-        <w:spacing w:after="0" w:line="264" w:lineRule="auto"/>
-        <w:jc w:val="both"/>
-        <w:rPr>
-          <w:rFonts w:ascii="Times New Roman" w:eastAsia="Times New Roman" w:hAnsi="Times New Roman" w:cs="Times New Roman"/>
-          <w:sz w:val="26"/>
-          <w:szCs w:val="24"/>
-        </w:rPr>
-      </w:pPr>
-    </w:p>
-    <w:p>
-      <w:pPr>
-        <w:spacing w:after="0" w:line="264" w:lineRule="auto"/>
-        <w:jc w:val="both"/>
-        <w:rPr>
-          <w:rFonts w:ascii="Times New Roman" w:eastAsia="Times New Roman" w:hAnsi="Times New Roman" w:cs="Times New Roman"/>
-          <w:sz w:val="26"/>
-          <w:szCs w:val="24"/>
-        </w:rPr>
-      </w:pPr>
-      <w:r>
-        <w:rPr>
-          <w:rFonts w:ascii="Times New Roman" w:eastAsia="Times New Roman" w:hAnsi="Times New Roman" w:cs="Times New Roman"/>
-          <w:sz w:val="26"/>
-          <w:szCs w:val="24"/>
-        </w:rPr>
-        <w:t>Những chức năng đã đạt được:</w:t>
-      </w:r>
-    </w:p>
-    <w:p>
-      <w:pPr>
-        <w:numPr>
-          <w:ilvl w:val="0"/>
-          <w:numId w:val="8"/>
-        </w:numPr>
-        <w:spacing w:after="200" w:line="276" w:lineRule="auto"/>
-        <w:contextualSpacing/>
-        <w:jc w:val="both"/>
-        <w:rPr>
-          <w:rFonts w:ascii="Times New Roman" w:eastAsia="Calibri" w:hAnsi="Times New Roman" w:cs="Times New Roman"/>
-          <w:sz w:val="26"/>
-        </w:rPr>
-      </w:pPr>
-      <w:r>
-        <w:rPr>
-          <w:rFonts w:ascii="Times New Roman" w:eastAsia="Calibri" w:hAnsi="Times New Roman" w:cs="Times New Roman"/>
-          <w:sz w:val="26"/>
-        </w:rPr>
-        <w:t>Chức năng quản lý đơn nhập hàng</w:t>
-      </w:r>
-    </w:p>
-    <w:p>
-      <w:pPr>
-        <w:numPr>
-          <w:ilvl w:val="0"/>
-          <w:numId w:val="8"/>
-        </w:numPr>
-        <w:spacing w:after="200" w:line="276" w:lineRule="auto"/>
-        <w:contextualSpacing/>
-        <w:jc w:val="both"/>
-        <w:rPr>
-          <w:rFonts w:ascii="Times New Roman" w:eastAsia="Calibri" w:hAnsi="Times New Roman" w:cs="Times New Roman"/>
-          <w:sz w:val="26"/>
-        </w:rPr>
-      </w:pPr>
-      <w:r>
-        <w:rPr>
-          <w:rFonts w:ascii="Times New Roman" w:eastAsia="Calibri" w:hAnsi="Times New Roman" w:cs="Times New Roman"/>
-          <w:sz w:val="26"/>
-        </w:rPr>
-        <w:t>Chức năng quản lý đơn xuất vật tư</w:t>
-      </w:r>
-    </w:p>
-    <w:p>
-      <w:pPr>
-        <w:numPr>
-          <w:ilvl w:val="0"/>
-          <w:numId w:val="8"/>
-        </w:numPr>
-        <w:spacing w:after="200" w:line="276" w:lineRule="auto"/>
-        <w:contextualSpacing/>
-        <w:jc w:val="both"/>
-        <w:rPr>
-          <w:rFonts w:ascii="Times New Roman" w:eastAsia="Calibri" w:hAnsi="Times New Roman" w:cs="Times New Roman"/>
-          <w:sz w:val="26"/>
-        </w:rPr>
-      </w:pPr>
-      <w:r>
-        <w:rPr>
-          <w:rFonts w:ascii="Times New Roman" w:eastAsia="Calibri" w:hAnsi="Times New Roman" w:cs="Times New Roman"/>
-          <w:sz w:val="26"/>
-        </w:rPr>
-        <w:t>Chức năng xuất kho</w:t>
-      </w:r>
-    </w:p>
-    <w:p>
-      <w:pPr>
-        <w:numPr>
-          <w:ilvl w:val="0"/>
-          <w:numId w:val="8"/>
-        </w:numPr>
-        <w:spacing w:after="200" w:line="276" w:lineRule="auto"/>
-        <w:contextualSpacing/>
-        <w:jc w:val="both"/>
-        <w:rPr>
-          <w:rFonts w:ascii="Times New Roman" w:eastAsia="Calibri" w:hAnsi="Times New Roman" w:cs="Times New Roman"/>
-          <w:sz w:val="26"/>
-        </w:rPr>
-      </w:pPr>
-      <w:r>
-        <w:rPr>
-          <w:rFonts w:ascii="Times New Roman" w:eastAsia="Calibri" w:hAnsi="Times New Roman" w:cs="Times New Roman"/>
-          <w:sz w:val="26"/>
-        </w:rPr>
-        <w:t>Chức năng nhập kho</w:t>
-      </w:r>
-    </w:p>
-    <w:p>
-      <w:pPr>
-        <w:numPr>
-          <w:ilvl w:val="0"/>
-          <w:numId w:val="8"/>
-        </w:numPr>
-        <w:spacing w:after="200" w:line="276" w:lineRule="auto"/>
-        <w:contextualSpacing/>
-        <w:jc w:val="both"/>
-        <w:rPr>
-          <w:rFonts w:ascii="Times New Roman" w:eastAsia="Calibri" w:hAnsi="Times New Roman" w:cs="Times New Roman"/>
-          <w:sz w:val="26"/>
-        </w:rPr>
-      </w:pPr>
-      <w:r>
-        <w:rPr>
-          <w:rFonts w:ascii="Times New Roman" w:eastAsia="Calibri" w:hAnsi="Times New Roman" w:cs="Times New Roman"/>
-          <w:sz w:val="26"/>
-        </w:rPr>
-        <w:t>Chức năng quản lý vật tư</w:t>
-      </w:r>
-    </w:p>
-    <w:p>
-      <w:pPr>
-        <w:numPr>
-          <w:ilvl w:val="0"/>
-          <w:numId w:val="8"/>
-        </w:numPr>
-        <w:spacing w:after="200" w:line="276" w:lineRule="auto"/>
-        <w:contextualSpacing/>
-        <w:jc w:val="both"/>
-        <w:rPr>
-          <w:rFonts w:ascii="Times New Roman" w:eastAsia="Calibri" w:hAnsi="Times New Roman" w:cs="Times New Roman"/>
-          <w:sz w:val="26"/>
-        </w:rPr>
-      </w:pPr>
-      <w:r>
-        <w:rPr>
-          <w:rFonts w:ascii="Times New Roman" w:eastAsia="Calibri" w:hAnsi="Times New Roman" w:cs="Times New Roman"/>
-          <w:sz w:val="26"/>
-        </w:rPr>
-        <w:t>Chức năng quản lý kiện hàng</w:t>
-      </w:r>
-    </w:p>
-    <w:p>
-      <w:pPr>
-        <w:numPr>
-          <w:ilvl w:val="0"/>
-          <w:numId w:val="8"/>
-        </w:numPr>
-        <w:spacing w:after="200" w:line="276" w:lineRule="auto"/>
-        <w:contextualSpacing/>
-        <w:jc w:val="both"/>
-        <w:rPr>
-          <w:rFonts w:ascii="Times New Roman" w:eastAsia="Calibri" w:hAnsi="Times New Roman" w:cs="Times New Roman"/>
-          <w:sz w:val="26"/>
-        </w:rPr>
-      </w:pPr>
-      <w:r>
-        <w:rPr>
-          <w:rFonts w:ascii="Times New Roman" w:eastAsia="Calibri" w:hAnsi="Times New Roman" w:cs="Times New Roman"/>
-          <w:sz w:val="26"/>
-        </w:rPr>
-        <w:t>Chức năng quản lý người dùng</w:t>
-      </w:r>
-    </w:p>
-    <w:p>
-      <w:pPr>
-        <w:numPr>
-          <w:ilvl w:val="0"/>
-          <w:numId w:val="8"/>
-        </w:numPr>
-        <w:spacing w:after="200" w:line="276" w:lineRule="auto"/>
-        <w:contextualSpacing/>
-        <w:jc w:val="both"/>
-        <w:rPr>
-          <w:rFonts w:ascii="Times New Roman" w:eastAsia="Calibri" w:hAnsi="Times New Roman" w:cs="Times New Roman"/>
-          <w:sz w:val="26"/>
-        </w:rPr>
-      </w:pPr>
-      <w:r>
-        <w:rPr>
-          <w:rFonts w:ascii="Times New Roman" w:eastAsia="Calibri" w:hAnsi="Times New Roman" w:cs="Times New Roman"/>
-          <w:sz w:val="26"/>
-        </w:rPr>
-        <w:t>Chức năng phân quyền người dùng</w:t>
-      </w:r>
-    </w:p>
-    <w:p>
-      <w:pPr>
-        <w:numPr>
-          <w:ilvl w:val="0"/>
-          <w:numId w:val="8"/>
-        </w:numPr>
-        <w:spacing w:after="200" w:line="276" w:lineRule="auto"/>
-        <w:contextualSpacing/>
-        <w:jc w:val="both"/>
-        <w:rPr>
-          <w:rFonts w:ascii="Times New Roman" w:eastAsia="Calibri" w:hAnsi="Times New Roman" w:cs="Times New Roman"/>
-          <w:sz w:val="26"/>
-        </w:rPr>
-      </w:pPr>
-      <w:r>
-        <w:rPr>
-          <w:rFonts w:ascii="Times New Roman" w:eastAsia="Calibri" w:hAnsi="Times New Roman" w:cs="Times New Roman"/>
-          <w:sz w:val="26"/>
-        </w:rPr>
-        <w:t>Chức năng quản lý công ty</w:t>
-      </w:r>
-    </w:p>
-    <w:p>
-      <w:pPr>
-        <w:numPr>
-          <w:ilvl w:val="0"/>
-          <w:numId w:val="8"/>
-        </w:numPr>
-        <w:spacing w:after="200" w:line="276" w:lineRule="auto"/>
-        <w:contextualSpacing/>
-        <w:jc w:val="both"/>
-        <w:rPr>
-          <w:rFonts w:ascii="Times New Roman" w:eastAsia="Calibri" w:hAnsi="Times New Roman" w:cs="Times New Roman"/>
-          <w:sz w:val="26"/>
-        </w:rPr>
-      </w:pPr>
-      <w:r>
-        <w:rPr>
-          <w:rFonts w:ascii="Times New Roman" w:eastAsia="Calibri" w:hAnsi="Times New Roman" w:cs="Times New Roman"/>
-          <w:sz w:val="26"/>
-        </w:rPr>
-        <w:t>Chức năng quản lý chi nhánh</w:t>
-      </w:r>
-    </w:p>
-    <w:p>
-      <w:pPr>
-        <w:numPr>
-          <w:ilvl w:val="0"/>
-          <w:numId w:val="8"/>
-        </w:numPr>
-        <w:spacing w:after="200" w:line="276" w:lineRule="auto"/>
-        <w:contextualSpacing/>
-        <w:jc w:val="both"/>
-        <w:rPr>
-          <w:rFonts w:ascii="Times New Roman" w:eastAsia="Calibri" w:hAnsi="Times New Roman" w:cs="Times New Roman"/>
-          <w:sz w:val="26"/>
-        </w:rPr>
-      </w:pPr>
-      <w:r>
-        <w:rPr>
-          <w:rFonts w:ascii="Times New Roman" w:eastAsia="Calibri" w:hAnsi="Times New Roman" w:cs="Times New Roman"/>
-          <w:sz w:val="26"/>
-        </w:rPr>
-        <w:t>Chức năng báo cáo</w:t>
-      </w:r>
-    </w:p>
-    <w:p>
-      <w:pPr>
-        <w:spacing w:after="0" w:line="264" w:lineRule="auto"/>
-        <w:jc w:val="both"/>
-        <w:rPr>
-          <w:rFonts w:ascii="Times New Roman" w:eastAsia="Times New Roman" w:hAnsi="Times New Roman" w:cs="Times New Roman"/>
-          <w:sz w:val="26"/>
-          <w:szCs w:val="24"/>
-        </w:rPr>
-      </w:pPr>
-      <w:r>
-        <w:rPr>
-          <w:rFonts w:ascii="Times New Roman" w:eastAsia="Times New Roman" w:hAnsi="Times New Roman" w:cs="Times New Roman"/>
-          <w:sz w:val="26"/>
-          <w:szCs w:val="24"/>
-        </w:rPr>
-        <w:t>Trong quá trình thực hiện đề tài thì người viết đồ án đã gặp phải rất nhiều vấn đề khác nhau từ thói quen của người dùng cho tới ứng dụng hoạt động chưa ổn định trên các môi trường, nền tảng khác nhau và nhiều vấn đề khác nữa.  Với mỗi vấn đề như vậy sẽ mất rất nhiều thời gian để tìm kiếm giải pháp phù hợp tuy nhiên người viết đồ án lại tiếp thu được rất nhiều kiến thức cũng như kĩ năng cho bản thân và đây cũng sẽ là những kinh nghiệm quý báu mà người viết có được sau khi ra trường. Đồ án này được thực hiện trong thời gian ngắn nhưng khối lượng công việc cũng như các vấn đề cần giải quyết là khá nhiều. Vì thế không thể tránh khỏi những thiếu sót còn tồn tại, người viết đồ án rất mong nhận được sự đóng góp ý kiến từ phía các thầy cô và bạn bè để có thể phát triển và hoàn thiện sản phẩm hơn nữa trong tương lai.</w:t>
-      </w:r>
-    </w:p>
-    <w:p>
-      <w:pPr>
-        <w:spacing w:after="0" w:line="264" w:lineRule="auto"/>
-        <w:jc w:val="both"/>
-        <w:rPr>
-          <w:rFonts w:ascii="Times New Roman" w:eastAsia="Times New Roman" w:hAnsi="Times New Roman" w:cs="Times New Roman"/>
-          <w:sz w:val="26"/>
-          <w:szCs w:val="24"/>
-        </w:rPr>
-      </w:pPr>
+      <w:bookmarkEnd w:id="31"/>
+      <w:bookmarkEnd w:id="32"/>
     </w:p>
     <w:p>
       <w:pPr>
@@ -19448,6 +19119,8 @@
           <w:docGrid w:linePitch="360"/>
         </w:sectPr>
       </w:pPr>
+      <w:bookmarkStart w:id="33" w:name="_GoBack"/>
+      <w:bookmarkEnd w:id="33"/>
     </w:p>
     <w:p>
       <w:pPr>
@@ -19464,8 +19137,8 @@
           <w:szCs w:val="24"/>
         </w:rPr>
       </w:pPr>
-      <w:bookmarkStart w:id="45" w:name="_Toc515115183"/>
-      <w:bookmarkStart w:id="46" w:name="_Toc515323331"/>
+      <w:bookmarkStart w:id="34" w:name="_Toc515115183"/>
+      <w:bookmarkStart w:id="35" w:name="_Toc515323331"/>
       <w:r>
         <w:rPr>
           <w:rFonts w:ascii="Arial" w:eastAsia="Times New Roman" w:hAnsi="Arial" w:cs="Times New Roman"/>
@@ -19478,8 +19151,8 @@
         <w:lastRenderedPageBreak/>
         <w:t>DANH MỤC TÀI LIỆU THAM KHẢO</w:t>
       </w:r>
-      <w:bookmarkEnd w:id="45"/>
-      <w:bookmarkEnd w:id="46"/>
+      <w:bookmarkEnd w:id="34"/>
+      <w:bookmarkEnd w:id="35"/>
     </w:p>
     <w:p>
       <w:pPr>
@@ -19678,7 +19351,7 @@
         <w:rStyle w:val="PageNumber"/>
         <w:noProof/>
       </w:rPr>
-      <w:t>14</w:t>
+      <w:t>xvii</w:t>
     </w:r>
     <w:r>
       <w:rPr>
@@ -20440,119 +20113,6 @@
     </w:lvl>
   </w:abstractNum>
   <w:abstractNum w:abstractNumId="6" w15:restartNumberingAfterBreak="0">
-    <w:nsid w:val="6F363129"/>
-    <w:multiLevelType w:val="multilevel"/>
-    <w:tmpl w:val="45369D24"/>
-    <w:lvl w:ilvl="0">
-      <w:start w:val="1"/>
-      <w:numFmt w:val="decimal"/>
-      <w:lvlText w:val="%1."/>
-      <w:lvlJc w:val="left"/>
-      <w:pPr>
-        <w:ind w:left="540" w:hanging="540"/>
-      </w:pPr>
-      <w:rPr>
-        <w:rFonts w:hint="default"/>
-      </w:rPr>
-    </w:lvl>
-    <w:lvl w:ilvl="1">
-      <w:start w:val="1"/>
-      <w:numFmt w:val="decimal"/>
-      <w:lvlText w:val="%1.%2."/>
-      <w:lvlJc w:val="left"/>
-      <w:pPr>
-        <w:ind w:left="720" w:hanging="720"/>
-      </w:pPr>
-      <w:rPr>
-        <w:rFonts w:hint="default"/>
-      </w:rPr>
-    </w:lvl>
-    <w:lvl w:ilvl="2">
-      <w:start w:val="1"/>
-      <w:numFmt w:val="decimal"/>
-      <w:lvlText w:val="%1.%2.%3."/>
-      <w:lvlJc w:val="left"/>
-      <w:pPr>
-        <w:ind w:left="1080" w:hanging="1080"/>
-      </w:pPr>
-      <w:rPr>
-        <w:rFonts w:hint="default"/>
-      </w:rPr>
-    </w:lvl>
-    <w:lvl w:ilvl="3">
-      <w:start w:val="1"/>
-      <w:numFmt w:val="decimal"/>
-      <w:lvlText w:val="%1.%2.%3.%4."/>
-      <w:lvlJc w:val="left"/>
-      <w:pPr>
-        <w:ind w:left="1080" w:hanging="1080"/>
-      </w:pPr>
-      <w:rPr>
-        <w:rFonts w:hint="default"/>
-      </w:rPr>
-    </w:lvl>
-    <w:lvl w:ilvl="4">
-      <w:start w:val="1"/>
-      <w:numFmt w:val="decimal"/>
-      <w:lvlText w:val="%1.%2.%3.%4.%5."/>
-      <w:lvlJc w:val="left"/>
-      <w:pPr>
-        <w:ind w:left="1440" w:hanging="1440"/>
-      </w:pPr>
-      <w:rPr>
-        <w:rFonts w:hint="default"/>
-      </w:rPr>
-    </w:lvl>
-    <w:lvl w:ilvl="5">
-      <w:start w:val="1"/>
-      <w:numFmt w:val="decimal"/>
-      <w:lvlText w:val="%1.%2.%3.%4.%5.%6."/>
-      <w:lvlJc w:val="left"/>
-      <w:pPr>
-        <w:ind w:left="1800" w:hanging="1800"/>
-      </w:pPr>
-      <w:rPr>
-        <w:rFonts w:hint="default"/>
-      </w:rPr>
-    </w:lvl>
-    <w:lvl w:ilvl="6">
-      <w:start w:val="1"/>
-      <w:numFmt w:val="decimal"/>
-      <w:lvlText w:val="%1.%2.%3.%4.%5.%6.%7."/>
-      <w:lvlJc w:val="left"/>
-      <w:pPr>
-        <w:ind w:left="2160" w:hanging="2160"/>
-      </w:pPr>
-      <w:rPr>
-        <w:rFonts w:hint="default"/>
-      </w:rPr>
-    </w:lvl>
-    <w:lvl w:ilvl="7">
-      <w:start w:val="1"/>
-      <w:numFmt w:val="decimal"/>
-      <w:lvlText w:val="%1.%2.%3.%4.%5.%6.%7.%8."/>
-      <w:lvlJc w:val="left"/>
-      <w:pPr>
-        <w:ind w:left="2160" w:hanging="2160"/>
-      </w:pPr>
-      <w:rPr>
-        <w:rFonts w:hint="default"/>
-      </w:rPr>
-    </w:lvl>
-    <w:lvl w:ilvl="8">
-      <w:start w:val="1"/>
-      <w:numFmt w:val="decimal"/>
-      <w:lvlText w:val="%1.%2.%3.%4.%5.%6.%7.%8.%9."/>
-      <w:lvlJc w:val="left"/>
-      <w:pPr>
-        <w:ind w:left="2520" w:hanging="2520"/>
-      </w:pPr>
-      <w:rPr>
-        <w:rFonts w:hint="default"/>
-      </w:rPr>
-    </w:lvl>
-  </w:abstractNum>
-  <w:abstractNum w:abstractNumId="7" w15:restartNumberingAfterBreak="0">
     <w:nsid w:val="734C0320"/>
     <w:multiLevelType w:val="hybridMultilevel"/>
     <w:tmpl w:val="2BAA813C"/>
@@ -20705,18 +20265,15 @@
     <w:abstractNumId w:val="4"/>
   </w:num>
   <w:num w:numId="5">
-    <w:abstractNumId w:val="7"/>
+    <w:abstractNumId w:val="6"/>
   </w:num>
   <w:num w:numId="6">
     <w:abstractNumId w:val="5"/>
   </w:num>
   <w:num w:numId="7">
-    <w:abstractNumId w:val="6"/>
-  </w:num>
-  <w:num w:numId="8">
     <w:abstractNumId w:val="3"/>
   </w:num>
-  <w:numIdMacAtCleanup w:val="8"/>
+  <w:numIdMacAtCleanup w:val="7"/>
 </w:numbering>
 </file>
 
@@ -21344,6 +20901,7 @@
   <w:style w:type="character" w:default="1" w:styleId="DefaultParagraphFont">
     <w:name w:val="Default Paragraph Font"/>
     <w:uiPriority w:val="1"/>
+    <w:semiHidden/>
     <w:unhideWhenUsed/>
   </w:style>
   <w:style w:type="table" w:default="1" w:styleId="TableNormal">
@@ -22619,7 +22177,7 @@
 </file>
 
 <file path=customXml/itemProps1.xml><?xml version="1.0" encoding="utf-8"?>
-<ds:datastoreItem xmlns:ds="http://schemas.openxmlformats.org/officeDocument/2006/customXml" ds:itemID="{D5DFD5C3-C376-4044-9E47-AF5F7F5ED459}">
+<ds:datastoreItem xmlns:ds="http://schemas.openxmlformats.org/officeDocument/2006/customXml" ds:itemID="{F2435B9A-3612-4264-A763-AF80FE6FC8C2}">
   <ds:schemaRefs>
     <ds:schemaRef ds:uri="http://schemas.openxmlformats.org/officeDocument/2006/bibliography"/>
   </ds:schemaRefs>

</xml_diff>